<commit_message>
Adding GDN paper, CV update, as 4
</commit_message>
<xml_diff>
--- a/courses/spring25dit636/Assignments/Spring25-Assignment4-FaultsVerification.docx
+++ b/courses/spring25dit636/Assignments/Spring25-Assignment4-FaultsVerification.docx
@@ -113,7 +113,7 @@
         <w:rPr>
           <w:rtl w:val="0"/>
         </w:rPr>
-        <w:t xml:space="preserve"> questions worth a total of 100 points. You may discuss these problems in your teams and turn in a single submission for the team (zipped archive) on Canvas. Answers must be original and not copied from online sources. </w:t>
+        <w:t xml:space="preserve"> questions worth a total of 100 points. You may discuss these problems in your teams and turn in a single submission for the team (consisting of a PDF report and a zipped archive containing additional files, e.g., test and model code) on Canvas. Answers must be original and not copied from online sources. </w:t>
       </w:r>
     </w:p>
     <w:p>
@@ -169,6 +169,12 @@
         <w:rPr>
           <w:rtl w:val="0"/>
         </w:rPr>
+        <w:t xml:space="preserve"> You may modify this template for your own purposes, if needed.</w:t>
+      </w:r>
+      <w:r>
+        <w:rPr>
+          <w:rtl w:val="0"/>
+        </w:rPr>
       </w:r>
     </w:p>
     <w:p>
@@ -327,7 +333,7 @@
         <w:rPr>
           <w:rtl w:val="0"/>
         </w:rPr>
-        <w:t xml:space="preserve">In this question, you will apply Mutation Testing to the CoffeeMaker example from Assignment 2. </w:t>
+        <w:t xml:space="preserve">In this question, you will apply Mutation Testing to the CoffeeMaker example from Assignment 3. </w:t>
       </w:r>
     </w:p>
     <w:p>
@@ -613,7 +619,7 @@
                 <w:b w:val="1"/>
                 <w:rtl w:val="0"/>
               </w:rPr>
-              <w:t xml:space="preserve">Assignment 2</w:t>
+              <w:t xml:space="preserve">Assignment 3</w:t>
             </w:r>
             <w:r>
               <w:rPr>

</xml_diff>